<commit_message>
lit review outline added
</commit_message>
<xml_diff>
--- a/notes_links.docx
+++ b/notes_links.docx
@@ -3,19 +3,1650 @@
 <w:document xmlns:wpc="http://schemas.microsoft.com/office/word/2010/wordprocessingCanvas" xmlns:cx="http://schemas.microsoft.com/office/drawing/2014/chartex" xmlns:cx1="http://schemas.microsoft.com/office/drawing/2015/9/8/chartex" xmlns:cx2="http://schemas.microsoft.com/office/drawing/2015/10/21/chartex" xmlns:cx3="http://schemas.microsoft.com/office/drawing/2016/5/9/chartex" xmlns:cx4="http://schemas.microsoft.com/office/drawing/2016/5/10/chartex" xmlns:cx5="http://schemas.microsoft.com/office/drawing/2016/5/11/chartex" xmlns:cx6="http://schemas.microsoft.com/office/drawing/2016/5/12/chartex" xmlns:cx7="http://schemas.microsoft.com/office/drawing/2016/5/13/chartex" xmlns:cx8="http://schemas.microsoft.com/office/drawing/2016/5/14/chartex" xmlns:mc="http://schemas.openxmlformats.org/markup-compatibility/2006" xmlns:aink="http://schemas.microsoft.com/office/drawing/2016/ink" xmlns:am3d="http://schemas.microsoft.com/office/drawing/2017/model3d" xmlns:o="urn:schemas-microsoft-com:office:office" xmlns:r="http://schemas.openxmlformats.org/officeDocument/2006/relationships" xmlns:m="http://schemas.openxmlformats.org/officeDocument/2006/math" xmlns:v="urn:schemas-microsoft-com:vml" xmlns:wp14="http://schemas.microsoft.com/office/word/2010/wordprocessingDrawing" xmlns:wp="http://schemas.openxmlformats.org/drawingml/2006/wordprocessingDrawing" xmlns:w10="urn:schemas-microsoft-com:office:word" xmlns:w="http://schemas.openxmlformats.org/wordprocessingml/2006/main" xmlns:w14="http://schemas.microsoft.com/office/word/2010/wordml" xmlns:w15="http://schemas.microsoft.com/office/word/2012/wordml" xmlns:w16cid="http://schemas.microsoft.com/office/word/2016/wordml/cid" xmlns:w16se="http://schemas.microsoft.com/office/word/2015/wordml/symex" xmlns:wpg="http://schemas.microsoft.com/office/word/2010/wordprocessingGroup" xmlns:wpi="http://schemas.microsoft.com/office/word/2010/wordprocessingInk" xmlns:wne="http://schemas.microsoft.com/office/word/2006/wordml" xmlns:wps="http://schemas.microsoft.com/office/word/2010/wordprocessingShape" mc:Ignorable="w14 w15 w16se w16cid wp14">
   <w:body>
     <w:p>
-      <w:hyperlink r:id="rId4" w:history="1">
+      <w:r>
+        <w:rPr>
+          <w:rStyle w:val="Hyperlink"/>
+        </w:rPr>
+        <w:fldChar w:fldCharType="begin"/>
+      </w:r>
+      <w:r>
+        <w:rPr>
+          <w:rStyle w:val="Hyperlink"/>
+        </w:rPr>
+        <w:instrText xml:space="preserve"> HYPERLINK "http://highstat.com/index.php/beginner-s-guide-to-generalized-additive-mixed-models" </w:instrText>
+      </w:r>
+      <w:r>
+        <w:rPr>
+          <w:rStyle w:val="Hyperlink"/>
+        </w:rPr>
+        <w:fldChar w:fldCharType="separate"/>
+      </w:r>
+      <w:r>
+        <w:rPr>
+          <w:rStyle w:val="Hyperlink"/>
+        </w:rPr>
+        <w:t>http://highstat.com/index.php/beginner-s-guide-to-generalized-additive-mixed-models</w:t>
+      </w:r>
+      <w:r>
+        <w:rPr>
+          <w:rStyle w:val="Hyperlink"/>
+        </w:rPr>
+        <w:fldChar w:fldCharType="end"/>
+      </w:r>
+    </w:p>
+    <w:p/>
+    <w:p>
+      <w:pPr>
+        <w:rPr>
+          <w:rStyle w:val="Hyperlink"/>
+        </w:rPr>
+      </w:pPr>
+      <w:hyperlink r:id="rId5" w:history="1">
         <w:r>
           <w:rPr>
             <w:rStyle w:val="Hyperlink"/>
           </w:rPr>
-          <w:t>http://highstat.com/index.php/beginner-s-guide-to-generalized-additive-mixed-models</w:t>
+          <w:t>https://multithreaded.stitchfix.com/blog/2015/07/30/gam/</w:t>
         </w:r>
       </w:hyperlink>
     </w:p>
-    <w:p>
-      <w:bookmarkStart w:id="0" w:name="_GoBack"/>
+    <w:p/>
+    <w:p>
+      <w:hyperlink r:id="rId6" w:history="1">
+        <w:r>
+          <w:rPr>
+            <w:rStyle w:val="Hyperlink"/>
+          </w:rPr>
+          <w:t>https://research.csiro.au/ereefs/models/</w:t>
+        </w:r>
+      </w:hyperlink>
+    </w:p>
+    <w:p/>
+    <w:p/>
+    <w:p/>
+    <w:p>
+      <w:r>
+        <w:br w:type="page"/>
+      </w:r>
+    </w:p>
+    <w:p/>
+    <w:p/>
+    <w:p>
+      <w:proofErr w:type="spellStart"/>
+      <w:r>
+        <w:t>Pandolfi</w:t>
+      </w:r>
+      <w:proofErr w:type="spellEnd"/>
+      <w:r>
+        <w:t xml:space="preserve"> et al 2011</w:t>
+      </w:r>
+      <w:r>
+        <w:t xml:space="preserve"> – review of global climate changes/impacts on coral reefs</w:t>
+      </w:r>
+    </w:p>
+    <w:p>
+      <w:pPr>
+        <w:pStyle w:val="ListParagraph"/>
+        <w:numPr>
+          <w:ilvl w:val="0"/>
+          <w:numId w:val="2"/>
+        </w:numPr>
+      </w:pPr>
+      <w:r>
+        <w:t>Overall trend = warming</w:t>
+      </w:r>
+    </w:p>
+    <w:p>
+      <w:pPr>
+        <w:pStyle w:val="ListParagraph"/>
+        <w:numPr>
+          <w:ilvl w:val="0"/>
+          <w:numId w:val="2"/>
+        </w:numPr>
+      </w:pPr>
+      <w:r>
+        <w:t>Temp thresholds are species specific and this can also vary geographically</w:t>
+      </w:r>
+    </w:p>
+    <w:p>
+      <w:pPr>
+        <w:pStyle w:val="ListParagraph"/>
+        <w:numPr>
+          <w:ilvl w:val="0"/>
+          <w:numId w:val="2"/>
+        </w:numPr>
+      </w:pPr>
+      <w:r>
+        <w:t>Mass bleaching have increased in last few decades</w:t>
+      </w:r>
+    </w:p>
+    <w:p>
+      <w:pPr>
+        <w:pStyle w:val="ListParagraph"/>
+        <w:numPr>
+          <w:ilvl w:val="0"/>
+          <w:numId w:val="2"/>
+        </w:numPr>
+      </w:pPr>
+      <w:r>
+        <w:t>Recovery is variable with some areas not showing substantial recovery after 5-10 years</w:t>
+      </w:r>
+    </w:p>
+    <w:p>
+      <w:pPr>
+        <w:pStyle w:val="ListParagraph"/>
+        <w:numPr>
+          <w:ilvl w:val="0"/>
+          <w:numId w:val="2"/>
+        </w:numPr>
+      </w:pPr>
+      <w:r>
+        <w:t>Possible projection for future coral reefs</w:t>
+      </w:r>
+    </w:p>
+    <w:p>
+      <w:pPr>
+        <w:pStyle w:val="ListParagraph"/>
+        <w:numPr>
+          <w:ilvl w:val="1"/>
+          <w:numId w:val="2"/>
+        </w:numPr>
+      </w:pPr>
+      <w:r>
+        <w:t xml:space="preserve">Changes to species composition because of species specific reactions </w:t>
+      </w:r>
+    </w:p>
+    <w:p>
+      <w:pPr>
+        <w:pStyle w:val="ListParagraph"/>
+        <w:numPr>
+          <w:ilvl w:val="0"/>
+          <w:numId w:val="2"/>
+        </w:numPr>
+      </w:pPr>
+      <w:r>
+        <w:t xml:space="preserve">Suggests that reef degradation due to CC alone will be more heterogeneous than projects suggest now </w:t>
+      </w:r>
+    </w:p>
+    <w:p>
+      <w:pPr>
+        <w:pStyle w:val="ListParagraph"/>
+        <w:numPr>
+          <w:ilvl w:val="0"/>
+          <w:numId w:val="2"/>
+        </w:numPr>
+      </w:pPr>
+      <w:r>
+        <w:t>Indicates that controlling local factors is the best management strategy to allow reefs to adjust to global changes</w:t>
+      </w:r>
+    </w:p>
+    <w:p/>
+    <w:p>
+      <w:r>
+        <w:t xml:space="preserve">Hughes et al </w:t>
+      </w:r>
+      <w:proofErr w:type="gramStart"/>
+      <w:r>
+        <w:t xml:space="preserve">2017 </w:t>
+      </w:r>
+      <w:r>
+        <w:t xml:space="preserve"> -</w:t>
+      </w:r>
+      <w:proofErr w:type="gramEnd"/>
+      <w:r>
+        <w:t xml:space="preserve"> </w:t>
+      </w:r>
+      <w:proofErr w:type="spellStart"/>
+      <w:r>
+        <w:t>hughes</w:t>
+      </w:r>
+      <w:proofErr w:type="spellEnd"/>
+      <w:r>
+        <w:t xml:space="preserve"> closes the door on all of the hopeful thoughts </w:t>
+      </w:r>
+      <w:proofErr w:type="spellStart"/>
+      <w:r>
+        <w:t>Pandofli</w:t>
+      </w:r>
+      <w:proofErr w:type="spellEnd"/>
+      <w:r>
+        <w:t xml:space="preserve"> had above</w:t>
+      </w:r>
+    </w:p>
+    <w:p>
+      <w:pPr>
+        <w:pStyle w:val="ListParagraph"/>
+        <w:numPr>
+          <w:ilvl w:val="0"/>
+          <w:numId w:val="3"/>
+        </w:numPr>
+      </w:pPr>
+      <w:r>
+        <w:t>Recurrent bleaching events – increased severity</w:t>
+      </w:r>
+    </w:p>
+    <w:p>
+      <w:pPr>
+        <w:pStyle w:val="ListParagraph"/>
+        <w:numPr>
+          <w:ilvl w:val="0"/>
+          <w:numId w:val="3"/>
+        </w:numPr>
+      </w:pPr>
+      <w:r>
+        <w:t xml:space="preserve">2016 was the </w:t>
+      </w:r>
+      <w:r>
+        <w:t>largest</w:t>
+      </w:r>
+      <w:r>
+        <w:t xml:space="preserve"> and most severe bleaching event on the GBR known </w:t>
+      </w:r>
+    </w:p>
+    <w:p>
+      <w:pPr>
+        <w:pStyle w:val="ListParagraph"/>
+        <w:numPr>
+          <w:ilvl w:val="1"/>
+          <w:numId w:val="3"/>
+        </w:numPr>
+      </w:pPr>
+      <w:r>
+        <w:t xml:space="preserve">&gt;60 of corals bleached </w:t>
+      </w:r>
+    </w:p>
+    <w:p>
+      <w:pPr>
+        <w:pStyle w:val="ListParagraph"/>
+        <w:numPr>
+          <w:ilvl w:val="1"/>
+          <w:numId w:val="3"/>
+        </w:numPr>
+      </w:pPr>
+      <w:r>
+        <w:t>Reefs surveyed &gt;90 had some level of bleaching</w:t>
+      </w:r>
+    </w:p>
+    <w:p>
+      <w:pPr>
+        <w:pStyle w:val="ListParagraph"/>
+        <w:numPr>
+          <w:ilvl w:val="1"/>
+          <w:numId w:val="3"/>
+        </w:numPr>
+      </w:pPr>
+      <w:r>
+        <w:t xml:space="preserve"> 30% of reefs had between 8-16 DHW</w:t>
+      </w:r>
+    </w:p>
+    <w:p>
+      <w:pPr>
+        <w:pStyle w:val="ListParagraph"/>
+        <w:numPr>
+          <w:ilvl w:val="1"/>
+          <w:numId w:val="3"/>
+        </w:numPr>
+      </w:pPr>
+      <w:r>
+        <w:t>Southern part of the reef bleaching was less severe due to local weather conditions (tropical cyclone caused cloud and rain cover which resulted in a 3</w:t>
+      </w:r>
+      <w:r>
+        <w:rPr>
+          <w:vertAlign w:val="superscript"/>
+        </w:rPr>
+        <w:t>o</w:t>
+      </w:r>
+      <w:r>
+        <w:t xml:space="preserve"> drop</w:t>
+      </w:r>
+    </w:p>
+    <w:p>
+      <w:pPr>
+        <w:pStyle w:val="ListParagraph"/>
+        <w:numPr>
+          <w:ilvl w:val="1"/>
+          <w:numId w:val="3"/>
+        </w:numPr>
+      </w:pPr>
+      <w:r>
+        <w:t>32 first time reefs bleached compared to 10 and 9 in 1998 and 2002, respectively</w:t>
+      </w:r>
+    </w:p>
+    <w:p>
+      <w:pPr>
+        <w:pStyle w:val="ListParagraph"/>
+        <w:numPr>
+          <w:ilvl w:val="0"/>
+          <w:numId w:val="3"/>
+        </w:numPr>
+      </w:pPr>
+      <w:r>
+        <w:t xml:space="preserve">Only 9% of surveyed reefs have never bleached, 26% bleached once, 35% have bleached twice, 58 second time was 2016 compare to one between 1998/2002 and 29% bleached all three times </w:t>
+      </w:r>
+    </w:p>
+    <w:p>
+      <w:pPr>
+        <w:pStyle w:val="ListParagraph"/>
+        <w:numPr>
+          <w:ilvl w:val="0"/>
+          <w:numId w:val="3"/>
+        </w:numPr>
+      </w:pPr>
+      <w:r>
+        <w:t xml:space="preserve">Local factors did not influence bleaching, </w:t>
+      </w:r>
+      <w:proofErr w:type="spellStart"/>
+      <w:r>
+        <w:t>eg</w:t>
+      </w:r>
+      <w:proofErr w:type="spellEnd"/>
+      <w:r>
+        <w:t xml:space="preserve"> fished or protected zones, water quality</w:t>
+      </w:r>
+      <w:r>
+        <w:t xml:space="preserve"> but could improve future recovery </w:t>
+      </w:r>
+    </w:p>
+    <w:p>
+      <w:pPr>
+        <w:pStyle w:val="ListParagraph"/>
+        <w:numPr>
+          <w:ilvl w:val="0"/>
+          <w:numId w:val="3"/>
+        </w:numPr>
+      </w:pPr>
+      <w:r>
+        <w:t>Past bleaching did not have a protective effect for future bleaching</w:t>
+      </w:r>
+    </w:p>
+    <w:p>
+      <w:pPr>
+        <w:pStyle w:val="ListParagraph"/>
+        <w:numPr>
+          <w:ilvl w:val="0"/>
+          <w:numId w:val="3"/>
+        </w:numPr>
+      </w:pPr>
+      <w:r>
+        <w:t>Severe bleaching is homogenous but at lower severity it can be selective</w:t>
+      </w:r>
+    </w:p>
+    <w:p>
+      <w:pPr>
+        <w:pStyle w:val="ListParagraph"/>
+        <w:numPr>
+          <w:ilvl w:val="0"/>
+          <w:numId w:val="3"/>
+        </w:numPr>
+      </w:pPr>
+      <w:r>
+        <w:t>Biggest issue is the frequency of severe heatwaves</w:t>
+      </w:r>
+      <w:r>
+        <w:t xml:space="preserve"> – reefs </w:t>
+      </w:r>
+      <w:proofErr w:type="spellStart"/>
+      <w:r>
+        <w:t>ith</w:t>
+      </w:r>
+      <w:proofErr w:type="spellEnd"/>
+      <w:r>
+        <w:t xml:space="preserve"> out recent temperature damage are decreasing </w:t>
+      </w:r>
+    </w:p>
+    <w:p>
+      <w:proofErr w:type="spellStart"/>
+      <w:r>
+        <w:t>Hoegh-Guldburg</w:t>
+      </w:r>
+      <w:proofErr w:type="spellEnd"/>
+      <w:r>
+        <w:t xml:space="preserve"> </w:t>
+      </w:r>
+    </w:p>
+    <w:p/>
+    <w:p/>
+    <w:p/>
+    <w:p>
+      <w:r>
+        <w:t>Maynard et al 2008</w:t>
+      </w:r>
+    </w:p>
+    <w:p>
+      <w:pPr>
+        <w:pStyle w:val="ListParagraph"/>
+        <w:numPr>
+          <w:ilvl w:val="0"/>
+          <w:numId w:val="1"/>
+        </w:numPr>
+      </w:pPr>
+      <w:r>
+        <w:t xml:space="preserve">Created improved models to predict the severity of bleaching events. </w:t>
+      </w:r>
+    </w:p>
+    <w:p>
+      <w:pPr>
+        <w:pStyle w:val="ListParagraph"/>
+        <w:numPr>
+          <w:ilvl w:val="0"/>
+          <w:numId w:val="1"/>
+        </w:numPr>
+      </w:pPr>
+      <w:r>
+        <w:t xml:space="preserve">Wanted to improve three factors that reduced the accuracy of DHD on a local scale </w:t>
+      </w:r>
+    </w:p>
+    <w:p>
+      <w:pPr>
+        <w:pStyle w:val="ListParagraph"/>
+        <w:numPr>
+          <w:ilvl w:val="1"/>
+          <w:numId w:val="1"/>
+        </w:numPr>
+      </w:pPr>
+      <w:r>
+        <w:t>Temperature is highly variable on reefs locally</w:t>
+      </w:r>
+    </w:p>
+    <w:p>
+      <w:pPr>
+        <w:pStyle w:val="ListParagraph"/>
+        <w:numPr>
+          <w:ilvl w:val="2"/>
+          <w:numId w:val="1"/>
+        </w:numPr>
+      </w:pPr>
+      <w:r>
+        <w:lastRenderedPageBreak/>
+        <w:t>By increasing the resolution of SST from satellites (to 1-2 km</w:t>
+      </w:r>
+      <w:r>
+        <w:t>,</w:t>
+      </w:r>
+      <w:r>
+        <w:t xml:space="preserve"> grid: </w:t>
+      </w:r>
+      <w:r>
+        <w:t xml:space="preserve"> </w:t>
+      </w:r>
+      <w:r>
+        <w:t>0.018</w:t>
+      </w:r>
+      <w:r>
+        <w:rPr>
+          <w:vertAlign w:val="superscript"/>
+        </w:rPr>
+        <w:t>o</w:t>
+      </w:r>
+      <w:r>
+        <w:t>, climatology resolution: 0.042</w:t>
+      </w:r>
+      <w:r>
+        <w:rPr>
+          <w:vertAlign w:val="superscript"/>
+        </w:rPr>
+        <w:t>o</w:t>
+      </w:r>
+      <w:r>
+        <w:t xml:space="preserve">) using a 14-day mosaic </w:t>
+      </w:r>
+    </w:p>
+    <w:p>
+      <w:pPr>
+        <w:pStyle w:val="ListParagraph"/>
+        <w:numPr>
+          <w:ilvl w:val="1"/>
+          <w:numId w:val="1"/>
+        </w:numPr>
+        <w:spacing w:before="240"/>
+      </w:pPr>
+      <w:r>
+        <w:t xml:space="preserve">DHD/W is accumulated time (day/weeks) above a temperature threshold but doe not consider the rate of temperature increase. </w:t>
+      </w:r>
+      <w:proofErr w:type="spellStart"/>
+      <w:proofErr w:type="gramStart"/>
+      <w:r>
+        <w:t>Eg</w:t>
+      </w:r>
+      <w:proofErr w:type="spellEnd"/>
+      <w:r>
+        <w:t xml:space="preserve"> ,</w:t>
+      </w:r>
+      <w:proofErr w:type="gramEnd"/>
+      <w:r>
+        <w:t xml:space="preserve"> three weeks at an increase of 1 is the same as a 3 increase for one week, the latter would eb more stressful to organism as there would be a greater phycological toll from the rapid short live increase (much less chance for acclimation.</w:t>
+      </w:r>
+    </w:p>
+    <w:p>
+      <w:pPr>
+        <w:pStyle w:val="ListParagraph"/>
+        <w:numPr>
+          <w:ilvl w:val="2"/>
+          <w:numId w:val="1"/>
+        </w:numPr>
+        <w:spacing w:before="240"/>
+      </w:pPr>
+      <w:r>
+        <w:t>Include a calculation of the heating rate as well as the accumulated days</w:t>
+      </w:r>
+    </w:p>
+    <w:p>
+      <w:pPr>
+        <w:pStyle w:val="ListParagraph"/>
+        <w:numPr>
+          <w:ilvl w:val="2"/>
+          <w:numId w:val="1"/>
+        </w:numPr>
+        <w:spacing w:before="240"/>
+      </w:pPr>
+      <m:oMath>
+        <m:r>
+          <w:rPr>
+            <w:rFonts w:ascii="Cambria Math" w:hAnsi="Cambria Math"/>
+          </w:rPr>
+          <m:t>hr=</m:t>
+        </m:r>
+        <m:f>
+          <m:fPr>
+            <m:ctrlPr>
+              <w:rPr>
+                <w:rFonts w:ascii="Cambria Math" w:hAnsi="Cambria Math"/>
+                <w:i/>
+              </w:rPr>
+            </m:ctrlPr>
+          </m:fPr>
+          <m:num>
+            <m:r>
+              <w:rPr>
+                <w:rFonts w:ascii="Cambria Math" w:hAnsi="Cambria Math"/>
+              </w:rPr>
+              <m:t>DHD</m:t>
+            </m:r>
+          </m:num>
+          <m:den>
+            <m:r>
+              <m:rPr>
+                <m:sty m:val="p"/>
+              </m:rPr>
+              <w:rPr>
+                <w:rFonts w:ascii="Cambria Math" w:hAnsi="Cambria Math"/>
+              </w:rPr>
+              <m:t>Σ</m:t>
+            </m:r>
+            <m:r>
+              <w:rPr>
+                <w:rFonts w:ascii="Cambria Math" w:hAnsi="Cambria Math"/>
+              </w:rPr>
+              <m:t>days (</m:t>
+            </m:r>
+            <m:sSub>
+              <m:sSubPr>
+                <m:ctrlPr>
+                  <w:rPr>
+                    <w:rFonts w:ascii="Cambria Math" w:hAnsi="Cambria Math"/>
+                    <w:i/>
+                  </w:rPr>
+                </m:ctrlPr>
+              </m:sSubPr>
+              <m:e>
+                <m:r>
+                  <w:rPr>
+                    <w:rFonts w:ascii="Cambria Math" w:hAnsi="Cambria Math"/>
+                  </w:rPr>
+                  <m:t>T</m:t>
+                </m:r>
+              </m:e>
+              <m:sub>
+                <m:r>
+                  <w:rPr>
+                    <w:rFonts w:ascii="Cambria Math" w:hAnsi="Cambria Math"/>
+                  </w:rPr>
+                  <m:t>heating</m:t>
+                </m:r>
+              </m:sub>
+            </m:sSub>
+            <m:r>
+              <w:rPr>
+                <w:rFonts w:ascii="Cambria Math" w:hAnsi="Cambria Math"/>
+              </w:rPr>
+              <m:t>&gt;LMST)</m:t>
+            </m:r>
+          </m:den>
+        </m:f>
+      </m:oMath>
+      <w:r>
+        <w:rPr>
+          <w:rFonts w:eastAsiaTheme="minorEastAsia"/>
+        </w:rPr>
+        <w:t xml:space="preserve"> </w:t>
+      </w:r>
+      <w:r>
+        <w:rPr>
+          <w:rFonts w:eastAsiaTheme="minorEastAsia"/>
+        </w:rPr>
+        <w:tab/>
+        <w:t>LMST = long-term mean summer temp</w:t>
+      </w:r>
+    </w:p>
+    <w:p>
+      <w:pPr>
+        <w:pStyle w:val="ListParagraph"/>
+        <w:numPr>
+          <w:ilvl w:val="1"/>
+          <w:numId w:val="1"/>
+        </w:numPr>
+        <w:spacing w:before="240"/>
+      </w:pPr>
+      <w:r>
+        <w:t>the max threshold is the same throughout the year</w:t>
+      </w:r>
+    </w:p>
+    <w:p>
+      <w:pPr>
+        <w:pStyle w:val="ListParagraph"/>
+        <w:numPr>
+          <w:ilvl w:val="2"/>
+          <w:numId w:val="1"/>
+        </w:numPr>
+        <w:spacing w:before="240"/>
+      </w:pPr>
+      <w:r>
+        <w:t xml:space="preserve">the max threshold should vary seasonally </w:t>
+      </w:r>
+    </w:p>
+    <w:p>
+      <w:pPr>
+        <w:pStyle w:val="ListParagraph"/>
+        <w:numPr>
+          <w:ilvl w:val="0"/>
+          <w:numId w:val="1"/>
+        </w:numPr>
+        <w:spacing w:before="240"/>
+      </w:pPr>
+      <w:r>
+        <w:t xml:space="preserve">these were found to improve the accuracy of severity prediction </w:t>
+      </w:r>
+    </w:p>
+    <w:p>
+      <w:pPr>
+        <w:spacing w:before="240"/>
+      </w:pPr>
+      <w:r>
+        <w:t xml:space="preserve">Garde et al 2014 – </w:t>
+      </w:r>
+      <w:proofErr w:type="spellStart"/>
+      <w:r>
+        <w:t>ReefTemp</w:t>
+      </w:r>
+      <w:proofErr w:type="spellEnd"/>
+      <w:r>
+        <w:t xml:space="preserve"> Next Generation</w:t>
+      </w:r>
+    </w:p>
+    <w:p>
+      <w:pPr>
+        <w:pStyle w:val="ListParagraph"/>
+        <w:numPr>
+          <w:ilvl w:val="0"/>
+          <w:numId w:val="1"/>
+        </w:numPr>
+        <w:spacing w:before="240"/>
+      </w:pPr>
+      <w:r>
+        <w:t>the original RT used BOMs 14-day advanced very high-resolution radiometer mosaic of SST</w:t>
+      </w:r>
+    </w:p>
+    <w:p>
+      <w:pPr>
+        <w:pStyle w:val="ListParagraph"/>
+        <w:spacing w:before="240"/>
+      </w:pPr>
+      <w:r>
+        <w:t>new RT uses daily SST sate</w:t>
+      </w:r>
+      <w:r>
+        <w:t>l</w:t>
+      </w:r>
+      <w:r>
+        <w:t xml:space="preserve">lite data from </w:t>
+      </w:r>
+      <w:r>
+        <w:t>IMOS</w:t>
+      </w:r>
+      <w:r>
+        <w:t xml:space="preserve">  </w:t>
+      </w:r>
+    </w:p>
+    <w:p>
+      <w:pPr>
+        <w:pStyle w:val="ListParagraph"/>
+        <w:numPr>
+          <w:ilvl w:val="1"/>
+          <w:numId w:val="1"/>
+        </w:numPr>
+        <w:spacing w:before="240"/>
+      </w:pPr>
+      <w:r>
+        <w:t>new resolution of 0.</w:t>
+      </w:r>
+      <w:r>
+        <w:t>0</w:t>
+      </w:r>
+      <w:r>
+        <w:t>2</w:t>
+      </w:r>
+      <w:r>
+        <w:rPr>
+          <w:vertAlign w:val="superscript"/>
+        </w:rPr>
+        <w:t xml:space="preserve">o </w:t>
+      </w:r>
+      <w:r>
+        <w:t>x</w:t>
+      </w:r>
+    </w:p>
+    <w:p>
+      <w:pPr>
+        <w:pStyle w:val="ListParagraph"/>
+        <w:numPr>
+          <w:ilvl w:val="0"/>
+          <w:numId w:val="1"/>
+        </w:numPr>
+        <w:spacing w:before="240"/>
+      </w:pPr>
+      <w:r>
+        <w:t xml:space="preserve">original RT produced data on SST, SST anomaly, DHD and heating rate. </w:t>
+      </w:r>
+    </w:p>
+    <w:p>
+      <w:pPr>
+        <w:pStyle w:val="ListParagraph"/>
+        <w:numPr>
+          <w:ilvl w:val="1"/>
+          <w:numId w:val="1"/>
+        </w:numPr>
+        <w:spacing w:before="240"/>
+      </w:pPr>
+      <w:r>
+        <w:t xml:space="preserve">The new RT </w:t>
+      </w:r>
+      <w:proofErr w:type="spellStart"/>
+      <w:r>
+        <w:t>asl</w:t>
+      </w:r>
+      <w:proofErr w:type="spellEnd"/>
+      <w:r>
+        <w:t xml:space="preserve"> includes: quality level</w:t>
+      </w:r>
+      <w:r>
+        <w:t xml:space="preserve"> (assess the quality of measurement due to interruptions from cloud cover</w:t>
+      </w:r>
+      <w:r>
+        <w:t xml:space="preserve">, gap analysis, single sensor error statistic bias, DHD count, mean positive summer anomaly and grid age using both 1-day IMOS SST and 14-day mosaic SST (Table 2). </w:t>
+      </w:r>
+    </w:p>
+    <w:p>
+      <w:pPr>
+        <w:pStyle w:val="ListParagraph"/>
+        <w:numPr>
+          <w:ilvl w:val="1"/>
+          <w:numId w:val="1"/>
+        </w:numPr>
+        <w:spacing w:before="240"/>
+      </w:pPr>
+      <w:r>
+        <w:t xml:space="preserve">calibrated with in situ temperature of ocean skin (10-20 um) completed at night to reduce influence of </w:t>
+      </w:r>
+    </w:p>
+    <w:p>
+      <w:pPr>
+        <w:spacing w:before="240"/>
+      </w:pPr>
+    </w:p>
+    <w:p>
+      <w:r>
+        <w:t xml:space="preserve">Robson et al 2017 – Evaluating the </w:t>
+      </w:r>
+      <w:proofErr w:type="spellStart"/>
+      <w:r>
+        <w:t>eReefs</w:t>
+      </w:r>
+      <w:proofErr w:type="spellEnd"/>
+      <w:r>
+        <w:t xml:space="preserve"> model </w:t>
+      </w:r>
+      <w:proofErr w:type="spellStart"/>
+      <w:r>
+        <w:t>agains</w:t>
+      </w:r>
+      <w:proofErr w:type="spellEnd"/>
+      <w:r>
+        <w:t xml:space="preserve"> observed emergent properties</w:t>
+      </w:r>
+    </w:p>
+    <w:p>
+      <w:r>
+        <w:t xml:space="preserve">Not a temperature focused paper but does go into detail about the </w:t>
+      </w:r>
+      <w:proofErr w:type="spellStart"/>
+      <w:r>
+        <w:t>eReefs</w:t>
+      </w:r>
+      <w:proofErr w:type="spellEnd"/>
+      <w:r>
+        <w:t xml:space="preserve"> model overall </w:t>
+      </w:r>
+    </w:p>
+    <w:p>
+      <w:pPr>
+        <w:pStyle w:val="ListParagraph"/>
+        <w:numPr>
+          <w:ilvl w:val="0"/>
+          <w:numId w:val="1"/>
+        </w:numPr>
+      </w:pPr>
+      <w:r>
+        <w:t xml:space="preserve">further </w:t>
+      </w:r>
+      <w:proofErr w:type="spellStart"/>
+      <w:r>
+        <w:t>eReefs</w:t>
+      </w:r>
+      <w:proofErr w:type="spellEnd"/>
+      <w:r>
+        <w:t xml:space="preserve"> explanations</w:t>
+      </w:r>
+    </w:p>
+    <w:p>
+      <w:pPr>
+        <w:pStyle w:val="ListParagraph"/>
+        <w:numPr>
+          <w:ilvl w:val="1"/>
+          <w:numId w:val="1"/>
+        </w:numPr>
+      </w:pPr>
+      <w:r>
+        <w:t xml:space="preserve">Herzfeld et al 2016 </w:t>
+      </w:r>
+    </w:p>
+    <w:p>
+      <w:pPr>
+        <w:pStyle w:val="ListParagraph"/>
+        <w:numPr>
+          <w:ilvl w:val="1"/>
+          <w:numId w:val="1"/>
+        </w:numPr>
+      </w:pPr>
+      <w:r>
+        <w:t xml:space="preserve">Baird et al 2016 </w:t>
+      </w:r>
+    </w:p>
+    <w:p>
+      <w:pPr>
+        <w:pStyle w:val="ListParagraph"/>
+        <w:numPr>
+          <w:ilvl w:val="1"/>
+          <w:numId w:val="1"/>
+        </w:numPr>
+      </w:pPr>
+      <w:r>
+        <w:t xml:space="preserve">Chen et al 2013 (vision for </w:t>
+      </w:r>
+      <w:proofErr w:type="spellStart"/>
+      <w:r>
+        <w:t>eReefs</w:t>
+      </w:r>
+      <w:proofErr w:type="spellEnd"/>
+      <w:r>
+        <w:t>)</w:t>
+      </w:r>
+    </w:p>
+    <w:p>
+      <w:pPr>
+        <w:pStyle w:val="ListParagraph"/>
+        <w:numPr>
+          <w:ilvl w:val="1"/>
+          <w:numId w:val="1"/>
+        </w:numPr>
+      </w:pPr>
+      <w:r>
+        <w:t>Car 2013</w:t>
+      </w:r>
+    </w:p>
+    <w:p>
+      <w:pPr>
+        <w:pStyle w:val="ListParagraph"/>
+        <w:numPr>
+          <w:ilvl w:val="1"/>
+          <w:numId w:val="1"/>
+        </w:numPr>
+      </w:pPr>
+      <w:r>
+        <w:t xml:space="preserve">Yu et al 2016 </w:t>
+      </w:r>
+    </w:p>
+    <w:p>
+      <w:pPr>
+        <w:pStyle w:val="ListParagraph"/>
+        <w:numPr>
+          <w:ilvl w:val="0"/>
+          <w:numId w:val="1"/>
+        </w:numPr>
+      </w:pPr>
+      <w:r>
+        <w:t xml:space="preserve">Earlier </w:t>
+      </w:r>
+      <w:proofErr w:type="spellStart"/>
+      <w:proofErr w:type="gramStart"/>
+      <w:r>
+        <w:t>eReefs</w:t>
+      </w:r>
+      <w:proofErr w:type="spellEnd"/>
+      <w:r>
+        <w:t xml:space="preserve">  papers</w:t>
+      </w:r>
+      <w:proofErr w:type="gramEnd"/>
+      <w:r>
+        <w:t xml:space="preserve"> </w:t>
+      </w:r>
+    </w:p>
+    <w:p>
+      <w:pPr>
+        <w:pStyle w:val="ListParagraph"/>
+        <w:numPr>
+          <w:ilvl w:val="1"/>
+          <w:numId w:val="1"/>
+        </w:numPr>
+      </w:pPr>
+      <w:r>
+        <w:t>Margvelashvili et al., 2003</w:t>
+      </w:r>
+    </w:p>
+    <w:p>
+      <w:pPr>
+        <w:pStyle w:val="ListParagraph"/>
+        <w:numPr>
+          <w:ilvl w:val="1"/>
+          <w:numId w:val="1"/>
+        </w:numPr>
+      </w:pPr>
+      <w:r>
+        <w:t>Robson et al., 200</w:t>
+      </w:r>
+      <w:r>
+        <w:t>6</w:t>
+      </w:r>
+    </w:p>
+    <w:p>
+      <w:pPr>
+        <w:pStyle w:val="ListParagraph"/>
+        <w:numPr>
+          <w:ilvl w:val="1"/>
+          <w:numId w:val="1"/>
+        </w:numPr>
+      </w:pPr>
+      <w:r>
+        <w:t>Webster et al., 200</w:t>
+      </w:r>
+      <w:r>
+        <w:t>6</w:t>
+      </w:r>
+    </w:p>
+    <w:p>
+      <w:pPr>
+        <w:pStyle w:val="ListParagraph"/>
+        <w:numPr>
+          <w:ilvl w:val="1"/>
+          <w:numId w:val="1"/>
+        </w:numPr>
+      </w:pPr>
+      <w:r>
+        <w:t>Webster et al., 2003</w:t>
+      </w:r>
+    </w:p>
+    <w:p/>
+    <w:p>
+      <w:pPr>
+        <w:pStyle w:val="ListParagraph"/>
+        <w:numPr>
+          <w:ilvl w:val="0"/>
+          <w:numId w:val="1"/>
+        </w:numPr>
+      </w:pPr>
+      <w:proofErr w:type="spellStart"/>
+      <w:r>
+        <w:t>eReefs</w:t>
+      </w:r>
+      <w:proofErr w:type="spellEnd"/>
+      <w:r>
+        <w:t xml:space="preserve"> is a </w:t>
+      </w:r>
+      <w:proofErr w:type="gramStart"/>
+      <w:r>
+        <w:t>process based</w:t>
+      </w:r>
+      <w:proofErr w:type="gramEnd"/>
+      <w:r>
+        <w:t xml:space="preserve"> model, therefore predictions </w:t>
+      </w:r>
+      <w:r>
+        <w:t>can be made about the process of the features, not just the features</w:t>
+      </w:r>
+    </w:p>
+    <w:p>
+      <w:pPr>
+        <w:pStyle w:val="ListParagraph"/>
+        <w:numPr>
+          <w:ilvl w:val="0"/>
+          <w:numId w:val="1"/>
+        </w:numPr>
+      </w:pPr>
+      <w:r>
+        <w:t xml:space="preserve">overall the </w:t>
+      </w:r>
+      <w:proofErr w:type="spellStart"/>
+      <w:r>
+        <w:t>eReefs</w:t>
+      </w:r>
+      <w:proofErr w:type="spellEnd"/>
+      <w:r>
+        <w:t xml:space="preserve"> models are work well, and in the case of patterns and underlying processes are effective. </w:t>
+      </w:r>
+    </w:p>
+    <w:p>
+      <w:pPr>
+        <w:pStyle w:val="ListParagraph"/>
+        <w:numPr>
+          <w:ilvl w:val="0"/>
+          <w:numId w:val="1"/>
+        </w:numPr>
+      </w:pPr>
+      <w:proofErr w:type="spellStart"/>
+      <w:r>
+        <w:lastRenderedPageBreak/>
+        <w:t>Futher</w:t>
+      </w:r>
+      <w:proofErr w:type="spellEnd"/>
+      <w:r>
+        <w:t xml:space="preserve"> work on </w:t>
+      </w:r>
+      <w:proofErr w:type="gramStart"/>
+      <w:r>
+        <w:t>process based</w:t>
+      </w:r>
+      <w:proofErr w:type="gramEnd"/>
+      <w:r>
+        <w:t xml:space="preserve"> modelling is encouraged. </w:t>
+      </w:r>
+    </w:p>
+    <w:p>
+      <w:pPr>
+        <w:pStyle w:val="ListParagraph"/>
+        <w:numPr>
+          <w:ilvl w:val="0"/>
+          <w:numId w:val="1"/>
+        </w:numPr>
+      </w:pPr>
+      <w:r>
+        <w:t>*compare the trends of temperature profiles for modelled and collected data*</w:t>
+      </w:r>
+    </w:p>
+    <w:p/>
+    <w:p/>
+    <w:p/>
+    <w:p/>
+    <w:p/>
+    <w:p/>
+    <w:p/>
+    <w:p/>
+    <w:p/>
+    <w:p/>
+    <w:p/>
+    <w:p/>
+    <w:p/>
+    <w:p/>
+    <w:p/>
+    <w:p/>
+    <w:p/>
+    <w:p/>
+    <w:p/>
+    <w:p/>
+    <w:p/>
+    <w:p/>
+    <w:p/>
+    <w:p>
+      <w:r>
+        <w:t>Outline for Lit Review</w:t>
+      </w:r>
+    </w:p>
+    <w:p>
+      <w:pPr>
+        <w:pStyle w:val="ListParagraph"/>
+        <w:numPr>
+          <w:ilvl w:val="0"/>
+          <w:numId w:val="1"/>
+        </w:numPr>
+      </w:pPr>
+      <w:r>
+        <w:t xml:space="preserve">Modelling temperature to predict impacts of anomalies </w:t>
+      </w:r>
+    </w:p>
+    <w:p>
+      <w:pPr>
+        <w:pStyle w:val="ListParagraph"/>
+        <w:numPr>
+          <w:ilvl w:val="1"/>
+          <w:numId w:val="1"/>
+        </w:numPr>
+      </w:pPr>
+      <w:proofErr w:type="spellStart"/>
+      <w:r>
+        <w:t>eReefs</w:t>
+      </w:r>
+      <w:proofErr w:type="spellEnd"/>
+      <w:r>
+        <w:t xml:space="preserve"> (</w:t>
+      </w:r>
+      <w:proofErr w:type="spellStart"/>
+      <w:r>
+        <w:t>ReefTemp</w:t>
+      </w:r>
+      <w:proofErr w:type="spellEnd"/>
+      <w:r>
+        <w:t>??)</w:t>
+      </w:r>
+    </w:p>
+    <w:p>
+      <w:pPr>
+        <w:pStyle w:val="ListParagraph"/>
+        <w:numPr>
+          <w:ilvl w:val="0"/>
+          <w:numId w:val="1"/>
+        </w:numPr>
+      </w:pPr>
+      <w:r>
+        <w:t xml:space="preserve">Importance of </w:t>
+      </w:r>
+      <w:proofErr w:type="spellStart"/>
+      <w:r>
+        <w:t>groundtruthing</w:t>
+      </w:r>
+      <w:proofErr w:type="spellEnd"/>
+      <w:r>
+        <w:t xml:space="preserve">/cross validation </w:t>
+      </w:r>
+      <w:proofErr w:type="gramStart"/>
+      <w:r>
+        <w:t>models  (</w:t>
+      </w:r>
+      <w:proofErr w:type="gramEnd"/>
+      <w:r>
+        <w:t>glider data)</w:t>
+      </w:r>
+    </w:p>
+    <w:p>
+      <w:pPr>
+        <w:pStyle w:val="ListParagraph"/>
+        <w:numPr>
+          <w:ilvl w:val="1"/>
+          <w:numId w:val="1"/>
+        </w:numPr>
+      </w:pPr>
+      <w:r>
+        <w:t xml:space="preserve">Using different depths </w:t>
+      </w:r>
+    </w:p>
+    <w:p>
+      <w:pPr>
+        <w:pStyle w:val="ListParagraph"/>
+        <w:numPr>
+          <w:ilvl w:val="0"/>
+          <w:numId w:val="1"/>
+        </w:numPr>
+      </w:pPr>
+      <w:r>
+        <w:t>Heatwaves/degree heating days/weeks</w:t>
+      </w:r>
+    </w:p>
+    <w:p>
+      <w:pPr>
+        <w:pStyle w:val="ListParagraph"/>
+        <w:numPr>
+          <w:ilvl w:val="0"/>
+          <w:numId w:val="1"/>
+        </w:numPr>
+      </w:pPr>
+      <w:r>
+        <w:t>Heatwaves impacts on corals</w:t>
+      </w:r>
+    </w:p>
+    <w:p/>
+    <w:p>
+      <w:r>
+        <w:lastRenderedPageBreak/>
+        <w:t xml:space="preserve">Step 1. </w:t>
+      </w:r>
+      <w:r>
+        <w:t xml:space="preserve"> </w:t>
+      </w:r>
+    </w:p>
+    <w:p>
+      <w:r>
+        <w:t>Get glider data and find the best way to compare with model predictions</w:t>
+      </w:r>
+      <w:r>
+        <w:t xml:space="preserve"> of profiles</w:t>
+      </w:r>
+      <w:r>
+        <w:t>.</w:t>
+      </w:r>
+    </w:p>
+    <w:p>
+      <w:pPr>
+        <w:pStyle w:val="ListParagraph"/>
+        <w:numPr>
+          <w:ilvl w:val="0"/>
+          <w:numId w:val="1"/>
+        </w:numPr>
+      </w:pPr>
+      <w:r>
+        <w:t xml:space="preserve">What </w:t>
+      </w:r>
+      <w:r>
+        <w:t>locations</w:t>
+      </w:r>
+      <w:r>
+        <w:t>/time</w:t>
+      </w:r>
+      <w:r>
+        <w:t xml:space="preserve"> to focus on?</w:t>
+      </w:r>
+    </w:p>
+    <w:p>
+      <w:pPr>
+        <w:pStyle w:val="ListParagraph"/>
+        <w:numPr>
+          <w:ilvl w:val="1"/>
+          <w:numId w:val="1"/>
+        </w:numPr>
+      </w:pPr>
+      <w:r>
+        <w:t>Probably should be somewhat randomized</w:t>
+      </w:r>
+      <w:r>
+        <w:t>?</w:t>
+      </w:r>
+    </w:p>
+    <w:p>
+      <w:pPr>
+        <w:pStyle w:val="ListParagraph"/>
+        <w:numPr>
+          <w:ilvl w:val="0"/>
+          <w:numId w:val="1"/>
+        </w:numPr>
+      </w:pPr>
+    </w:p>
+    <w:p>
+      <w:pPr>
+        <w:pStyle w:val="ListParagraph"/>
+        <w:numPr>
+          <w:ilvl w:val="0"/>
+          <w:numId w:val="1"/>
+        </w:numPr>
+      </w:pPr>
+      <w:r>
+        <w:t>What methods to use?</w:t>
+      </w:r>
+    </w:p>
+    <w:p>
+      <w:pPr>
+        <w:pStyle w:val="ListParagraph"/>
+        <w:numPr>
+          <w:ilvl w:val="1"/>
+          <w:numId w:val="1"/>
+        </w:numPr>
+      </w:pPr>
+      <w:r>
+        <w:t>Best Groundtruthing/comparison methods</w:t>
+      </w:r>
+    </w:p>
+    <w:p>
+      <w:pPr>
+        <w:pStyle w:val="ListParagraph"/>
+        <w:numPr>
+          <w:ilvl w:val="2"/>
+          <w:numId w:val="1"/>
+        </w:numPr>
+      </w:pPr>
+      <w:r>
+        <w:t>root mean squares</w:t>
+      </w:r>
+    </w:p>
+    <w:p>
+      <w:pPr>
+        <w:pStyle w:val="ListParagraph"/>
+        <w:numPr>
+          <w:ilvl w:val="2"/>
+          <w:numId w:val="1"/>
+        </w:numPr>
+      </w:pPr>
+      <w:r>
+        <w:t>mean absolute errors</w:t>
+      </w:r>
+    </w:p>
+    <w:p>
+      <w:pPr>
+        <w:pStyle w:val="ListParagraph"/>
+        <w:numPr>
+          <w:ilvl w:val="2"/>
+          <w:numId w:val="1"/>
+        </w:numPr>
+      </w:pPr>
+      <w:r>
+        <w:t>correlation coefficients</w:t>
+      </w:r>
+    </w:p>
+    <w:p>
+      <w:pPr>
+        <w:pStyle w:val="ListParagraph"/>
+        <w:numPr>
+          <w:ilvl w:val="0"/>
+          <w:numId w:val="1"/>
+        </w:numPr>
+      </w:pPr>
+      <w:r>
+        <w:t xml:space="preserve">biggest problem is timing need the model and glider temperatures to match time-wise </w:t>
+      </w:r>
+    </w:p>
+    <w:p>
+      <w:r>
+        <w:t xml:space="preserve">Step 2. </w:t>
+      </w:r>
+    </w:p>
+    <w:p>
+      <w:r>
+        <w:t xml:space="preserve">Once the accuracy of </w:t>
+      </w:r>
+      <w:proofErr w:type="spellStart"/>
+      <w:r>
+        <w:t>ereefs</w:t>
+      </w:r>
+      <w:proofErr w:type="spellEnd"/>
+      <w:r>
+        <w:t xml:space="preserve"> at depth is known </w:t>
+      </w:r>
+      <w:r>
+        <w:t xml:space="preserve">can create new GAM with a range of other factors and predict temperature at selected depths </w:t>
+      </w:r>
+    </w:p>
+    <w:p>
+      <w:pPr>
+        <w:pStyle w:val="ListParagraph"/>
+        <w:numPr>
+          <w:ilvl w:val="0"/>
+          <w:numId w:val="1"/>
+        </w:numPr>
+      </w:pPr>
+      <w:r>
+        <w:t>What depths to focus on?</w:t>
+      </w:r>
+    </w:p>
+    <w:p>
+      <w:pPr>
+        <w:pStyle w:val="ListParagraph"/>
+        <w:numPr>
+          <w:ilvl w:val="1"/>
+          <w:numId w:val="1"/>
+        </w:numPr>
+      </w:pPr>
+      <w:r>
+        <w:t xml:space="preserve">Need to be biologically relevant </w:t>
+      </w:r>
+    </w:p>
+    <w:p>
+      <w:pPr>
+        <w:pStyle w:val="ListParagraph"/>
+        <w:numPr>
+          <w:ilvl w:val="0"/>
+          <w:numId w:val="1"/>
+        </w:numPr>
+      </w:pPr>
+      <w:r>
+        <w:t xml:space="preserve">Other factors </w:t>
+      </w:r>
+    </w:p>
+    <w:p>
+      <w:pPr>
+        <w:pStyle w:val="ListParagraph"/>
+        <w:numPr>
+          <w:ilvl w:val="1"/>
+          <w:numId w:val="1"/>
+        </w:numPr>
+      </w:pPr>
+      <w:r>
+        <w:t>Location, time of years, wind</w:t>
+      </w:r>
+    </w:p>
+    <w:p>
+      <w:pPr>
+        <w:pStyle w:val="ListParagraph"/>
+        <w:numPr>
+          <w:ilvl w:val="0"/>
+          <w:numId w:val="1"/>
+        </w:numPr>
+      </w:pPr>
+      <w:r>
+        <w:t>Best cross validation methods</w:t>
+      </w:r>
+    </w:p>
+    <w:p>
+      <w:pPr>
+        <w:pStyle w:val="ListParagraph"/>
+        <w:numPr>
+          <w:ilvl w:val="1"/>
+          <w:numId w:val="1"/>
+        </w:numPr>
+      </w:pPr>
+      <w:r>
+        <w:t xml:space="preserve">K-fold 5 or 10 is generally the best CV selected </w:t>
+      </w:r>
+    </w:p>
+    <w:p>
+      <w:r>
+        <w:t xml:space="preserve">Step 3. </w:t>
+      </w:r>
+      <w:r>
+        <w:t xml:space="preserve"> </w:t>
+      </w:r>
+    </w:p>
+    <w:p>
+      <w:r>
+        <w:t>Can create maps using the GAM, over the reef at selected depths from predicted heatwave conditions</w:t>
+      </w:r>
+    </w:p>
+    <w:p>
+      <w:pPr>
+        <w:pStyle w:val="ListParagraph"/>
+        <w:numPr>
+          <w:ilvl w:val="0"/>
+          <w:numId w:val="1"/>
+        </w:numPr>
+      </w:pPr>
+      <w:r>
+        <w:t>Are there areas at different depths less impacted by marine heatwaves?</w:t>
+      </w:r>
+    </w:p>
+    <w:p/>
+    <w:p/>
+    <w:p>
+      <w:pPr>
+        <w:pStyle w:val="ListParagraph"/>
+        <w:numPr>
+          <w:ilvl w:val="0"/>
+          <w:numId w:val="1"/>
+        </w:numPr>
+      </w:pPr>
+      <w:bookmarkStart w:id="0" w:name="_Hlk2780519"/>
+      <w:bookmarkStart w:id="1" w:name="_GoBack"/>
+      <w:r>
+        <w:t>Long-term warming patterns and the overall risk/impact to reefs</w:t>
+      </w:r>
+    </w:p>
+    <w:p>
+      <w:pPr>
+        <w:pStyle w:val="ListParagraph"/>
+        <w:numPr>
+          <w:ilvl w:val="0"/>
+          <w:numId w:val="1"/>
+        </w:numPr>
+      </w:pPr>
+      <w:r>
+        <w:t>short term temperature effects == heatwaves (increased intensity, frequency and longevity)</w:t>
+      </w:r>
+    </w:p>
+    <w:p>
+      <w:pPr>
+        <w:pStyle w:val="ListParagraph"/>
+        <w:numPr>
+          <w:ilvl w:val="0"/>
+          <w:numId w:val="1"/>
+        </w:numPr>
+      </w:pPr>
+      <w:r>
+        <w:t xml:space="preserve">direct impact of heating to coral == bleaching and mortality </w:t>
+      </w:r>
+    </w:p>
+    <w:p>
+      <w:r>
+        <w:t>the first part will lay out the background information (in detail) and why this work is important to study heatwaves on coral reefs in</w:t>
+      </w:r>
+    </w:p>
+    <w:p>
+      <w:pPr>
+        <w:pStyle w:val="ListParagraph"/>
+        <w:numPr>
+          <w:ilvl w:val="0"/>
+          <w:numId w:val="1"/>
+        </w:numPr>
+      </w:pPr>
+      <w:r>
+        <w:t>Modelling temperature == the types of model</w:t>
+      </w:r>
+      <w:r>
+        <w:t xml:space="preserve">, </w:t>
+      </w:r>
+      <w:r>
+        <w:t xml:space="preserve">how </w:t>
+      </w:r>
+      <w:r>
+        <w:t>they were created and validated</w:t>
+      </w:r>
+    </w:p>
+    <w:p>
+      <w:pPr>
+        <w:pStyle w:val="ListParagraph"/>
+        <w:numPr>
+          <w:ilvl w:val="1"/>
+          <w:numId w:val="1"/>
+        </w:numPr>
+      </w:pPr>
+      <w:proofErr w:type="spellStart"/>
+      <w:r>
+        <w:t>eReefs</w:t>
+      </w:r>
+      <w:proofErr w:type="spellEnd"/>
+    </w:p>
+    <w:p>
+      <w:pPr>
+        <w:pStyle w:val="ListParagraph"/>
+        <w:numPr>
+          <w:ilvl w:val="1"/>
+          <w:numId w:val="1"/>
+        </w:numPr>
+      </w:pPr>
+      <w:proofErr w:type="spellStart"/>
+      <w:r>
+        <w:t>ReefTemp</w:t>
+      </w:r>
+      <w:proofErr w:type="spellEnd"/>
+    </w:p>
+    <w:p>
+      <w:pPr>
+        <w:pStyle w:val="ListParagraph"/>
+        <w:numPr>
+          <w:ilvl w:val="1"/>
+          <w:numId w:val="1"/>
+        </w:numPr>
+      </w:pPr>
+      <w:r>
+        <w:t xml:space="preserve">Models used for other reefs </w:t>
+      </w:r>
+    </w:p>
+    <w:p>
+      <w:pPr>
+        <w:pStyle w:val="ListParagraph"/>
+        <w:numPr>
+          <w:ilvl w:val="1"/>
+          <w:numId w:val="1"/>
+        </w:numPr>
+      </w:pPr>
+      <w:r>
+        <w:t>Satellite algorithms</w:t>
+      </w:r>
+    </w:p>
+    <w:p>
+      <w:pPr>
+        <w:pStyle w:val="ListParagraph"/>
+        <w:numPr>
+          <w:ilvl w:val="0"/>
+          <w:numId w:val="1"/>
+        </w:numPr>
+      </w:pPr>
+      <w:r>
+        <w:t xml:space="preserve">Subsurface == SST and sub-surface temperature predictions </w:t>
+      </w:r>
+    </w:p>
+    <w:p>
+      <w:pPr>
+        <w:pStyle w:val="ListParagraph"/>
+        <w:numPr>
+          <w:ilvl w:val="1"/>
+          <w:numId w:val="1"/>
+        </w:numPr>
+      </w:pPr>
+      <w:r>
+        <w:t xml:space="preserve">Effectiveness </w:t>
+      </w:r>
+    </w:p>
+    <w:p>
+      <w:pPr>
+        <w:pStyle w:val="ListParagraph"/>
+        <w:numPr>
+          <w:ilvl w:val="1"/>
+          <w:numId w:val="1"/>
+        </w:numPr>
+      </w:pPr>
+      <w:r>
+        <w:t>How others have adjusted these models</w:t>
+      </w:r>
+    </w:p>
+    <w:p>
+      <w:r>
+        <w:lastRenderedPageBreak/>
+        <w:t>the second part leads closer to my research questions: comparing and creating models for the subsurface</w:t>
+      </w:r>
       <w:bookmarkEnd w:id="0"/>
-    </w:p>
+      <w:bookmarkEnd w:id="1"/>
+      <w:r>
+        <w:t xml:space="preserve">. </w:t>
+      </w:r>
+    </w:p>
+    <w:p/>
+    <w:p/>
+    <w:p/>
+    <w:p/>
+    <w:p/>
+    <w:p/>
     <w:sectPr>
       <w:pgSz w:w="11906" w:h="16838"/>
       <w:pgMar w:top="1440" w:right="1440" w:bottom="1440" w:left="1440" w:header="708" w:footer="708" w:gutter="0"/>
@@ -24,6 +1655,356 @@
     </w:sectPr>
   </w:body>
 </w:document>
+</file>
+
+<file path=word/numbering.xml><?xml version="1.0" encoding="utf-8"?>
+<w:numbering xmlns:wpc="http://schemas.microsoft.com/office/word/2010/wordprocessingCanvas" xmlns:cx="http://schemas.microsoft.com/office/drawing/2014/chartex" xmlns:cx1="http://schemas.microsoft.com/office/drawing/2015/9/8/chartex" xmlns:cx2="http://schemas.microsoft.com/office/drawing/2015/10/21/chartex" xmlns:cx3="http://schemas.microsoft.com/office/drawing/2016/5/9/chartex" xmlns:cx4="http://schemas.microsoft.com/office/drawing/2016/5/10/chartex" xmlns:cx5="http://schemas.microsoft.com/office/drawing/2016/5/11/chartex" xmlns:cx6="http://schemas.microsoft.com/office/drawing/2016/5/12/chartex" xmlns:cx7="http://schemas.microsoft.com/office/drawing/2016/5/13/chartex" xmlns:cx8="http://schemas.microsoft.com/office/drawing/2016/5/14/chartex" xmlns:mc="http://schemas.openxmlformats.org/markup-compatibility/2006" xmlns:aink="http://schemas.microsoft.com/office/drawing/2016/ink" xmlns:am3d="http://schemas.microsoft.com/office/drawing/2017/model3d" xmlns:o="urn:schemas-microsoft-com:office:office" xmlns:r="http://schemas.openxmlformats.org/officeDocument/2006/relationships" xmlns:m="http://schemas.openxmlformats.org/officeDocument/2006/math" xmlns:v="urn:schemas-microsoft-com:vml" xmlns:wp14="http://schemas.microsoft.com/office/word/2010/wordprocessingDrawing" xmlns:wp="http://schemas.openxmlformats.org/drawingml/2006/wordprocessingDrawing" xmlns:w10="urn:schemas-microsoft-com:office:word" xmlns:w="http://schemas.openxmlformats.org/wordprocessingml/2006/main" xmlns:w14="http://schemas.microsoft.com/office/word/2010/wordml" xmlns:w15="http://schemas.microsoft.com/office/word/2012/wordml" xmlns:w16cid="http://schemas.microsoft.com/office/word/2016/wordml/cid" xmlns:w16se="http://schemas.microsoft.com/office/word/2015/wordml/symex" xmlns:wpg="http://schemas.microsoft.com/office/word/2010/wordprocessingGroup" xmlns:wpi="http://schemas.microsoft.com/office/word/2010/wordprocessingInk" xmlns:wne="http://schemas.microsoft.com/office/word/2006/wordml" xmlns:wps="http://schemas.microsoft.com/office/word/2010/wordprocessingShape" mc:Ignorable="w14 w15 w16se w16cid wp14">
+  <w:abstractNum w:abstractNumId="0" w15:restartNumberingAfterBreak="0">
+    <w:nsid w:val="2D5665A0"/>
+    <w:multiLevelType w:val="hybridMultilevel"/>
+    <w:tmpl w:val="92FE7E76"/>
+    <w:lvl w:ilvl="0" w:tplc="B6F8FD72">
+      <w:numFmt w:val="bullet"/>
+      <w:lvlText w:val="-"/>
+      <w:lvlJc w:val="left"/>
+      <w:pPr>
+        <w:ind w:left="720" w:hanging="360"/>
+      </w:pPr>
+      <w:rPr>
+        <w:rFonts w:ascii="Calibri" w:eastAsiaTheme="minorHAnsi" w:hAnsi="Calibri" w:cstheme="minorBidi" w:hint="default"/>
+      </w:rPr>
+    </w:lvl>
+    <w:lvl w:ilvl="1" w:tplc="08090003">
+      <w:start w:val="1"/>
+      <w:numFmt w:val="bullet"/>
+      <w:lvlText w:val="o"/>
+      <w:lvlJc w:val="left"/>
+      <w:pPr>
+        <w:ind w:left="1440" w:hanging="360"/>
+      </w:pPr>
+      <w:rPr>
+        <w:rFonts w:ascii="Courier New" w:hAnsi="Courier New" w:cs="Courier New" w:hint="default"/>
+      </w:rPr>
+    </w:lvl>
+    <w:lvl w:ilvl="2" w:tplc="08090005" w:tentative="1">
+      <w:start w:val="1"/>
+      <w:numFmt w:val="bullet"/>
+      <w:lvlText w:val=""/>
+      <w:lvlJc w:val="left"/>
+      <w:pPr>
+        <w:ind w:left="2160" w:hanging="360"/>
+      </w:pPr>
+      <w:rPr>
+        <w:rFonts w:ascii="Wingdings" w:hAnsi="Wingdings" w:hint="default"/>
+      </w:rPr>
+    </w:lvl>
+    <w:lvl w:ilvl="3" w:tplc="08090001" w:tentative="1">
+      <w:start w:val="1"/>
+      <w:numFmt w:val="bullet"/>
+      <w:lvlText w:val=""/>
+      <w:lvlJc w:val="left"/>
+      <w:pPr>
+        <w:ind w:left="2880" w:hanging="360"/>
+      </w:pPr>
+      <w:rPr>
+        <w:rFonts w:ascii="Symbol" w:hAnsi="Symbol" w:hint="default"/>
+      </w:rPr>
+    </w:lvl>
+    <w:lvl w:ilvl="4" w:tplc="08090003" w:tentative="1">
+      <w:start w:val="1"/>
+      <w:numFmt w:val="bullet"/>
+      <w:lvlText w:val="o"/>
+      <w:lvlJc w:val="left"/>
+      <w:pPr>
+        <w:ind w:left="3600" w:hanging="360"/>
+      </w:pPr>
+      <w:rPr>
+        <w:rFonts w:ascii="Courier New" w:hAnsi="Courier New" w:cs="Courier New" w:hint="default"/>
+      </w:rPr>
+    </w:lvl>
+    <w:lvl w:ilvl="5" w:tplc="08090005" w:tentative="1">
+      <w:start w:val="1"/>
+      <w:numFmt w:val="bullet"/>
+      <w:lvlText w:val=""/>
+      <w:lvlJc w:val="left"/>
+      <w:pPr>
+        <w:ind w:left="4320" w:hanging="360"/>
+      </w:pPr>
+      <w:rPr>
+        <w:rFonts w:ascii="Wingdings" w:hAnsi="Wingdings" w:hint="default"/>
+      </w:rPr>
+    </w:lvl>
+    <w:lvl w:ilvl="6" w:tplc="08090001" w:tentative="1">
+      <w:start w:val="1"/>
+      <w:numFmt w:val="bullet"/>
+      <w:lvlText w:val=""/>
+      <w:lvlJc w:val="left"/>
+      <w:pPr>
+        <w:ind w:left="5040" w:hanging="360"/>
+      </w:pPr>
+      <w:rPr>
+        <w:rFonts w:ascii="Symbol" w:hAnsi="Symbol" w:hint="default"/>
+      </w:rPr>
+    </w:lvl>
+    <w:lvl w:ilvl="7" w:tplc="08090003" w:tentative="1">
+      <w:start w:val="1"/>
+      <w:numFmt w:val="bullet"/>
+      <w:lvlText w:val="o"/>
+      <w:lvlJc w:val="left"/>
+      <w:pPr>
+        <w:ind w:left="5760" w:hanging="360"/>
+      </w:pPr>
+      <w:rPr>
+        <w:rFonts w:ascii="Courier New" w:hAnsi="Courier New" w:cs="Courier New" w:hint="default"/>
+      </w:rPr>
+    </w:lvl>
+    <w:lvl w:ilvl="8" w:tplc="08090005" w:tentative="1">
+      <w:start w:val="1"/>
+      <w:numFmt w:val="bullet"/>
+      <w:lvlText w:val=""/>
+      <w:lvlJc w:val="left"/>
+      <w:pPr>
+        <w:ind w:left="6480" w:hanging="360"/>
+      </w:pPr>
+      <w:rPr>
+        <w:rFonts w:ascii="Wingdings" w:hAnsi="Wingdings" w:hint="default"/>
+      </w:rPr>
+    </w:lvl>
+  </w:abstractNum>
+  <w:abstractNum w:abstractNumId="1" w15:restartNumberingAfterBreak="0">
+    <w:nsid w:val="430018E1"/>
+    <w:multiLevelType w:val="hybridMultilevel"/>
+    <w:tmpl w:val="5D6C820C"/>
+    <w:lvl w:ilvl="0" w:tplc="85C0AFC4">
+      <w:numFmt w:val="bullet"/>
+      <w:lvlText w:val="-"/>
+      <w:lvlJc w:val="left"/>
+      <w:pPr>
+        <w:ind w:left="720" w:hanging="360"/>
+      </w:pPr>
+      <w:rPr>
+        <w:rFonts w:ascii="Calibri" w:eastAsiaTheme="minorHAnsi" w:hAnsi="Calibri" w:cstheme="minorBidi" w:hint="default"/>
+      </w:rPr>
+    </w:lvl>
+    <w:lvl w:ilvl="1" w:tplc="08090003">
+      <w:start w:val="1"/>
+      <w:numFmt w:val="bullet"/>
+      <w:lvlText w:val="o"/>
+      <w:lvlJc w:val="left"/>
+      <w:pPr>
+        <w:ind w:left="1440" w:hanging="360"/>
+      </w:pPr>
+      <w:rPr>
+        <w:rFonts w:ascii="Courier New" w:hAnsi="Courier New" w:cs="Courier New" w:hint="default"/>
+      </w:rPr>
+    </w:lvl>
+    <w:lvl w:ilvl="2" w:tplc="08090005" w:tentative="1">
+      <w:start w:val="1"/>
+      <w:numFmt w:val="bullet"/>
+      <w:lvlText w:val=""/>
+      <w:lvlJc w:val="left"/>
+      <w:pPr>
+        <w:ind w:left="2160" w:hanging="360"/>
+      </w:pPr>
+      <w:rPr>
+        <w:rFonts w:ascii="Wingdings" w:hAnsi="Wingdings" w:hint="default"/>
+      </w:rPr>
+    </w:lvl>
+    <w:lvl w:ilvl="3" w:tplc="08090001" w:tentative="1">
+      <w:start w:val="1"/>
+      <w:numFmt w:val="bullet"/>
+      <w:lvlText w:val=""/>
+      <w:lvlJc w:val="left"/>
+      <w:pPr>
+        <w:ind w:left="2880" w:hanging="360"/>
+      </w:pPr>
+      <w:rPr>
+        <w:rFonts w:ascii="Symbol" w:hAnsi="Symbol" w:hint="default"/>
+      </w:rPr>
+    </w:lvl>
+    <w:lvl w:ilvl="4" w:tplc="08090003" w:tentative="1">
+      <w:start w:val="1"/>
+      <w:numFmt w:val="bullet"/>
+      <w:lvlText w:val="o"/>
+      <w:lvlJc w:val="left"/>
+      <w:pPr>
+        <w:ind w:left="3600" w:hanging="360"/>
+      </w:pPr>
+      <w:rPr>
+        <w:rFonts w:ascii="Courier New" w:hAnsi="Courier New" w:cs="Courier New" w:hint="default"/>
+      </w:rPr>
+    </w:lvl>
+    <w:lvl w:ilvl="5" w:tplc="08090005" w:tentative="1">
+      <w:start w:val="1"/>
+      <w:numFmt w:val="bullet"/>
+      <w:lvlText w:val=""/>
+      <w:lvlJc w:val="left"/>
+      <w:pPr>
+        <w:ind w:left="4320" w:hanging="360"/>
+      </w:pPr>
+      <w:rPr>
+        <w:rFonts w:ascii="Wingdings" w:hAnsi="Wingdings" w:hint="default"/>
+      </w:rPr>
+    </w:lvl>
+    <w:lvl w:ilvl="6" w:tplc="08090001" w:tentative="1">
+      <w:start w:val="1"/>
+      <w:numFmt w:val="bullet"/>
+      <w:lvlText w:val=""/>
+      <w:lvlJc w:val="left"/>
+      <w:pPr>
+        <w:ind w:left="5040" w:hanging="360"/>
+      </w:pPr>
+      <w:rPr>
+        <w:rFonts w:ascii="Symbol" w:hAnsi="Symbol" w:hint="default"/>
+      </w:rPr>
+    </w:lvl>
+    <w:lvl w:ilvl="7" w:tplc="08090003" w:tentative="1">
+      <w:start w:val="1"/>
+      <w:numFmt w:val="bullet"/>
+      <w:lvlText w:val="o"/>
+      <w:lvlJc w:val="left"/>
+      <w:pPr>
+        <w:ind w:left="5760" w:hanging="360"/>
+      </w:pPr>
+      <w:rPr>
+        <w:rFonts w:ascii="Courier New" w:hAnsi="Courier New" w:cs="Courier New" w:hint="default"/>
+      </w:rPr>
+    </w:lvl>
+    <w:lvl w:ilvl="8" w:tplc="08090005" w:tentative="1">
+      <w:start w:val="1"/>
+      <w:numFmt w:val="bullet"/>
+      <w:lvlText w:val=""/>
+      <w:lvlJc w:val="left"/>
+      <w:pPr>
+        <w:ind w:left="6480" w:hanging="360"/>
+      </w:pPr>
+      <w:rPr>
+        <w:rFonts w:ascii="Wingdings" w:hAnsi="Wingdings" w:hint="default"/>
+      </w:rPr>
+    </w:lvl>
+  </w:abstractNum>
+  <w:abstractNum w:abstractNumId="2" w15:restartNumberingAfterBreak="0">
+    <w:nsid w:val="75AC1A17"/>
+    <w:multiLevelType w:val="hybridMultilevel"/>
+    <w:tmpl w:val="EC1455BC"/>
+    <w:lvl w:ilvl="0" w:tplc="7272EE20">
+      <w:numFmt w:val="bullet"/>
+      <w:lvlText w:val="-"/>
+      <w:lvlJc w:val="left"/>
+      <w:pPr>
+        <w:ind w:left="644" w:hanging="360"/>
+      </w:pPr>
+      <w:rPr>
+        <w:rFonts w:ascii="Calibri" w:eastAsiaTheme="minorHAnsi" w:hAnsi="Calibri" w:cstheme="minorBidi" w:hint="default"/>
+      </w:rPr>
+    </w:lvl>
+    <w:lvl w:ilvl="1" w:tplc="08090003">
+      <w:start w:val="1"/>
+      <w:numFmt w:val="bullet"/>
+      <w:lvlText w:val="o"/>
+      <w:lvlJc w:val="left"/>
+      <w:pPr>
+        <w:ind w:left="1440" w:hanging="360"/>
+      </w:pPr>
+      <w:rPr>
+        <w:rFonts w:ascii="Courier New" w:hAnsi="Courier New" w:cs="Courier New" w:hint="default"/>
+      </w:rPr>
+    </w:lvl>
+    <w:lvl w:ilvl="2" w:tplc="08090005">
+      <w:start w:val="1"/>
+      <w:numFmt w:val="bullet"/>
+      <w:lvlText w:val=""/>
+      <w:lvlJc w:val="left"/>
+      <w:pPr>
+        <w:ind w:left="2160" w:hanging="360"/>
+      </w:pPr>
+      <w:rPr>
+        <w:rFonts w:ascii="Wingdings" w:hAnsi="Wingdings" w:hint="default"/>
+      </w:rPr>
+    </w:lvl>
+    <w:lvl w:ilvl="3" w:tplc="08090001" w:tentative="1">
+      <w:start w:val="1"/>
+      <w:numFmt w:val="bullet"/>
+      <w:lvlText w:val=""/>
+      <w:lvlJc w:val="left"/>
+      <w:pPr>
+        <w:ind w:left="2880" w:hanging="360"/>
+      </w:pPr>
+      <w:rPr>
+        <w:rFonts w:ascii="Symbol" w:hAnsi="Symbol" w:hint="default"/>
+      </w:rPr>
+    </w:lvl>
+    <w:lvl w:ilvl="4" w:tplc="08090003" w:tentative="1">
+      <w:start w:val="1"/>
+      <w:numFmt w:val="bullet"/>
+      <w:lvlText w:val="o"/>
+      <w:lvlJc w:val="left"/>
+      <w:pPr>
+        <w:ind w:left="3600" w:hanging="360"/>
+      </w:pPr>
+      <w:rPr>
+        <w:rFonts w:ascii="Courier New" w:hAnsi="Courier New" w:cs="Courier New" w:hint="default"/>
+      </w:rPr>
+    </w:lvl>
+    <w:lvl w:ilvl="5" w:tplc="08090005" w:tentative="1">
+      <w:start w:val="1"/>
+      <w:numFmt w:val="bullet"/>
+      <w:lvlText w:val=""/>
+      <w:lvlJc w:val="left"/>
+      <w:pPr>
+        <w:ind w:left="4320" w:hanging="360"/>
+      </w:pPr>
+      <w:rPr>
+        <w:rFonts w:ascii="Wingdings" w:hAnsi="Wingdings" w:hint="default"/>
+      </w:rPr>
+    </w:lvl>
+    <w:lvl w:ilvl="6" w:tplc="08090001" w:tentative="1">
+      <w:start w:val="1"/>
+      <w:numFmt w:val="bullet"/>
+      <w:lvlText w:val=""/>
+      <w:lvlJc w:val="left"/>
+      <w:pPr>
+        <w:ind w:left="5040" w:hanging="360"/>
+      </w:pPr>
+      <w:rPr>
+        <w:rFonts w:ascii="Symbol" w:hAnsi="Symbol" w:hint="default"/>
+      </w:rPr>
+    </w:lvl>
+    <w:lvl w:ilvl="7" w:tplc="08090003" w:tentative="1">
+      <w:start w:val="1"/>
+      <w:numFmt w:val="bullet"/>
+      <w:lvlText w:val="o"/>
+      <w:lvlJc w:val="left"/>
+      <w:pPr>
+        <w:ind w:left="5760" w:hanging="360"/>
+      </w:pPr>
+      <w:rPr>
+        <w:rFonts w:ascii="Courier New" w:hAnsi="Courier New" w:cs="Courier New" w:hint="default"/>
+      </w:rPr>
+    </w:lvl>
+    <w:lvl w:ilvl="8" w:tplc="08090005" w:tentative="1">
+      <w:start w:val="1"/>
+      <w:numFmt w:val="bullet"/>
+      <w:lvlText w:val=""/>
+      <w:lvlJc w:val="left"/>
+      <w:pPr>
+        <w:ind w:left="6480" w:hanging="360"/>
+      </w:pPr>
+      <w:rPr>
+        <w:rFonts w:ascii="Wingdings" w:hAnsi="Wingdings" w:hint="default"/>
+      </w:rPr>
+    </w:lvl>
+  </w:abstractNum>
+  <w:num w:numId="1">
+    <w:abstractNumId w:val="2"/>
+  </w:num>
+  <w:num w:numId="2">
+    <w:abstractNumId w:val="0"/>
+  </w:num>
+  <w:num w:numId="3">
+    <w:abstractNumId w:val="1"/>
+  </w:num>
+</w:numbering>
 </file>
 
 <file path=word/styles.xml><?xml version="1.0" encoding="utf-8"?>
@@ -474,6 +2455,43 @@
       <w:shd w:val="clear" w:color="auto" w:fill="E1DFDD"/>
     </w:rPr>
   </w:style>
+  <w:style w:type="paragraph" w:styleId="ListParagraph">
+    <w:name w:val="List Paragraph"/>
+    <w:basedOn w:val="Normal"/>
+    <w:uiPriority w:val="34"/>
+    <w:qFormat/>
+    <w:rsid w:val="00771239"/>
+    <w:pPr>
+      <w:ind w:left="720"/>
+      <w:contextualSpacing/>
+    </w:pPr>
+  </w:style>
+  <w:style w:type="character" w:styleId="PlaceholderText">
+    <w:name w:val="Placeholder Text"/>
+    <w:basedOn w:val="DefaultParagraphFont"/>
+    <w:uiPriority w:val="99"/>
+    <w:semiHidden/>
+    <w:rsid w:val="007F654E"/>
+    <w:rPr>
+      <w:color w:val="808080"/>
+    </w:rPr>
+  </w:style>
+  <w:style w:type="paragraph" w:styleId="NormalWeb">
+    <w:name w:val="Normal (Web)"/>
+    <w:basedOn w:val="Normal"/>
+    <w:uiPriority w:val="99"/>
+    <w:unhideWhenUsed/>
+    <w:rsid w:val="00A850BA"/>
+    <w:pPr>
+      <w:spacing w:before="100" w:beforeAutospacing="1" w:after="100" w:afterAutospacing="1" w:line="240" w:lineRule="auto"/>
+    </w:pPr>
+    <w:rPr>
+      <w:rFonts w:ascii="Times New Roman" w:eastAsia="Times New Roman" w:hAnsi="Times New Roman" w:cs="Times New Roman"/>
+      <w:sz w:val="24"/>
+      <w:szCs w:val="24"/>
+      <w:lang w:eastAsia="en-GB"/>
+    </w:rPr>
+  </w:style>
 </w:styles>
 </file>
 

</xml_diff>